<commit_message>
Final fix to consolidated README
</commit_message>
<xml_diff>
--- a/documentation/Public Institutions Global Observatory _ Annual Review 2025_README_revised1.docx
+++ b/documentation/Public Institutions Global Observatory _ Annual Review 2025_README_revised1.docx
@@ -724,7 +724,7 @@
         <w:rPr>
           <w:rFonts w:ascii="Segoe UI Semilight" w:hAnsi="Segoe UI Semilight" w:cs="Segoe UI Semilight"/>
         </w:rPr>
-        <w:t>Note: This is a codebook that enables us to understand the clusters composition of different indicators and sources curated by the EGVPI team. To access it, go to the URL, select the data tab, go to the data download section and select the Data Dictionary button.</w:t>
+        <w:t>This is a codebook that enables us to understand the clusters composition of different indicators and sources curated by the EGVPI team. To access it, go to the URL, select the data tab, go to the data download section and select the Data Dictionary button.</w:t>
       </w:r>
     </w:p>
     <w:p>
@@ -1814,13 +1814,7 @@
         <w:rPr>
           <w:rFonts w:ascii="Segoe UI Semilight" w:hAnsi="Segoe UI Semilight" w:cs="Segoe UI Semilight"/>
         </w:rPr>
-        <w:t xml:space="preserve"> </w:t>
-      </w:r>
-      <w:r>
-        <w:rPr>
-          <w:rFonts w:ascii="Segoe UI Semilight" w:hAnsi="Segoe UI Semilight" w:cs="Segoe UI Semilight"/>
-        </w:rPr>
-        <w:t>created</w:t>
+        <w:t xml:space="preserve"> created</w:t>
       </w:r>
       <w:r>
         <w:rPr>
@@ -13222,6 +13216,7 @@
   <w:style w:type="character" w:default="1" w:styleId="DefaultParagraphFont">
     <w:name w:val="Default Paragraph Font"/>
     <w:uiPriority w:val="1"/>
+    <w:semiHidden/>
     <w:unhideWhenUsed/>
   </w:style>
   <w:style w:type="table" w:default="1" w:styleId="TableNormal">

</xml_diff>